<commit_message>
Reorganized Steel/Wood crate art files. Redesigned wooden crate. Started taking measurements of HATPC speeds.
</commit_message>
<xml_diff>
--- a/docs/_TODO.docx
+++ b/docs/_TODO.docx
@@ -82,20 +82,6 @@
         </w:rPr>
         <w:t>:</w:t>
       </w:r>
-      <w:r>
-        <w:rPr>
-          <w:b/>
-          <w:sz w:val="40"/>
-        </w:rPr>
-        <w:t xml:space="preserve"> </w:t>
-      </w:r>
-      <w:r>
-        <w:rPr>
-          <w:b/>
-          <w:sz w:val="40"/>
-        </w:rPr>
-        <w:softHyphen/>
-      </w:r>
     </w:p>
     <w:p>
       <w:pPr>
@@ -321,8 +307,16 @@
           <w:ilvl w:val="0"/>
           <w:numId w:val="1"/>
         </w:numPr>
-      </w:pPr>
-      <w:r>
+        <w:rPr>
+          <w:strike/>
+          <w:color w:val="808080" w:themeColor="background1" w:themeShade="80"/>
+        </w:rPr>
+      </w:pPr>
+      <w:r>
+        <w:rPr>
+          <w:strike/>
+          <w:color w:val="808080" w:themeColor="background1" w:themeShade="80"/>
+        </w:rPr>
         <w:t>Design icons for the level editor.</w:t>
       </w:r>
     </w:p>
@@ -334,6 +328,9 @@
           <w:numId w:val="1"/>
         </w:numPr>
       </w:pPr>
+      <w:r>
+        <w:t>Work on art: wooden crates and steel crates</w:t>
+      </w:r>
       <w:bookmarkStart w:id="0" w:name="_GoBack"/>
       <w:bookmarkEnd w:id="0"/>
     </w:p>
@@ -428,15 +425,7 @@
         <w:t xml:space="preserve">IMPORTANT: </w:t>
       </w:r>
       <w:r>
-        <w:t xml:space="preserve">Disable </w:t>
-      </w:r>
-      <w:proofErr w:type="spellStart"/>
-      <w:r>
-        <w:t>topbar</w:t>
-      </w:r>
-      <w:proofErr w:type="spellEnd"/>
-      <w:r>
-        <w:t xml:space="preserve"> buttons and file menu items when they don’t do anything</w:t>
+        <w:t>Disable topbar buttons and file menu items when they don’t do anything</w:t>
       </w:r>
     </w:p>
     <w:p>
@@ -488,15 +477,7 @@
         <w:t>Warn</w:t>
       </w:r>
       <w:r>
-        <w:t xml:space="preserve"> both in the game and in the browser (</w:t>
-      </w:r>
-      <w:proofErr w:type="spellStart"/>
-      <w:r>
-        <w:t>javascript</w:t>
-      </w:r>
-      <w:proofErr w:type="spellEnd"/>
-      <w:r>
-        <w:t>)</w:t>
+        <w:t xml:space="preserve"> both in the game and in the browser (javascript)</w:t>
       </w:r>
     </w:p>
     <w:p>
@@ -577,15 +558,7 @@
         <w:t xml:space="preserve"> </w:t>
       </w:r>
       <w:r>
-        <w:t xml:space="preserve">pressing tab should not trigger everything with </w:t>
-      </w:r>
-      <w:proofErr w:type="spellStart"/>
-      <w:r>
-        <w:t>buttonMode</w:t>
-      </w:r>
-      <w:proofErr w:type="spellEnd"/>
-      <w:r>
-        <w:t xml:space="preserve"> = true;</w:t>
+        <w:t>pressing tab should not trigger everything with buttonMode = true;</w:t>
       </w:r>
     </w:p>
     <w:p>
@@ -606,15 +579,7 @@
         <w:t xml:space="preserve"> </w:t>
       </w:r>
       <w:r>
-        <w:t xml:space="preserve">add </w:t>
-      </w:r>
-      <w:proofErr w:type="spellStart"/>
-      <w:r>
-        <w:t>Ctrl+Mousewheel</w:t>
-      </w:r>
-      <w:proofErr w:type="spellEnd"/>
-      <w:r>
-        <w:t xml:space="preserve"> zoom</w:t>
+        <w:t>add Ctrl+Mousewheel zoom</w:t>
       </w:r>
     </w:p>
     <w:p>
@@ -729,11 +694,9 @@
         </w:rPr>
         <w:t xml:space="preserve">IMPORTANT: </w:t>
       </w:r>
-      <w:proofErr w:type="spellStart"/>
       <w:r>
         <w:t>preloader</w:t>
       </w:r>
-      <w:proofErr w:type="spellEnd"/>
     </w:p>
     <w:p>
       <w:pPr>
@@ -863,15 +826,7 @@
         </w:numPr>
       </w:pPr>
       <w:r>
-        <w:t xml:space="preserve">ability to move camera with </w:t>
-      </w:r>
-      <w:proofErr w:type="spellStart"/>
-      <w:r>
-        <w:t>facingright</w:t>
-      </w:r>
-      <w:proofErr w:type="spellEnd"/>
-      <w:r>
-        <w:t xml:space="preserve"> and up and down</w:t>
+        <w:t>ability to move camera with facingright and up and down</w:t>
       </w:r>
     </w:p>
     <w:p>
@@ -1166,23 +1121,7 @@
         </w:numPr>
       </w:pPr>
       <w:r>
-        <w:t>Public function (</w:t>
-      </w:r>
-      <w:proofErr w:type="spellStart"/>
-      <w:r>
-        <w:t>type:Class</w:t>
-      </w:r>
-      <w:proofErr w:type="spellEnd"/>
-      <w:r>
-        <w:t xml:space="preserve">, </w:t>
-      </w:r>
-      <w:proofErr w:type="spellStart"/>
-      <w:r>
-        <w:t>len:int</w:t>
-      </w:r>
-      <w:proofErr w:type="spellEnd"/>
-      <w:r>
-        <w:t>){ … new type(); }</w:t>
+        <w:t>Public function (type:Class, len:int){ … new type(); }</w:t>
       </w:r>
     </w:p>
     <w:p>
@@ -1200,15 +1139,7 @@
         <w:t>IMPORTANT:</w:t>
       </w:r>
       <w:r>
-        <w:t xml:space="preserve"> Replace Sprite’s that don’t need to contain things (or listen to </w:t>
-      </w:r>
-      <w:proofErr w:type="spellStart"/>
-      <w:r>
-        <w:t>mouseevents</w:t>
-      </w:r>
-      <w:proofErr w:type="spellEnd"/>
-      <w:r>
-        <w:t>) with Shape’s</w:t>
+        <w:t xml:space="preserve"> Replace Sprite’s that don’t need to contain things (or listen to mouseevents) with Shape’s</w:t>
       </w:r>
     </w:p>
     <w:p/>

</xml_diff>

<commit_message>
Finished Door sprite/animation. Started wooden platform sprite
</commit_message>
<xml_diff>
--- a/docs/_TODO.docx
+++ b/docs/_TODO.docx
@@ -5,52 +5,21 @@
     <w:p>
       <w:pPr>
         <w:jc w:val="center"/>
-      </w:pPr>
-      <w:r>
-        <w:rPr>
-          <w:noProof/>
-        </w:rPr>
-        <w:drawing>
-          <wp:inline distT="0" distB="0" distL="0" distR="0">
-            <wp:extent cx="4330159" cy="787302"/>
-            <wp:effectExtent l="0" t="0" r="0" b="0"/>
-            <wp:docPr id="3" name="Picture 3"/>
-            <wp:cNvGraphicFramePr>
-              <a:graphicFrameLocks xmlns:a="http://schemas.openxmlformats.org/drawingml/2006/main" noChangeAspect="1"/>
-            </wp:cNvGraphicFramePr>
-            <a:graphic xmlns:a="http://schemas.openxmlformats.org/drawingml/2006/main">
-              <a:graphicData uri="http://schemas.openxmlformats.org/drawingml/2006/picture">
-                <pic:pic xmlns:pic="http://schemas.openxmlformats.org/drawingml/2006/picture">
-                  <pic:nvPicPr>
-                    <pic:cNvPr id="3" name="todo.png"/>
-                    <pic:cNvPicPr/>
-                  </pic:nvPicPr>
-                  <pic:blipFill>
-                    <a:blip r:embed="rId5">
-                      <a:extLst>
-                        <a:ext uri="{28A0092B-C50C-407E-A947-70E740481C1C}">
-                          <a14:useLocalDpi xmlns:a14="http://schemas.microsoft.com/office/drawing/2010/main" val="0"/>
-                        </a:ext>
-                      </a:extLst>
-                    </a:blip>
-                    <a:stretch>
-                      <a:fillRect/>
-                    </a:stretch>
-                  </pic:blipFill>
-                  <pic:spPr>
-                    <a:xfrm>
-                      <a:off x="0" y="0"/>
-                      <a:ext cx="4330159" cy="787302"/>
-                    </a:xfrm>
-                    <a:prstGeom prst="rect">
-                      <a:avLst/>
-                    </a:prstGeom>
-                  </pic:spPr>
-                </pic:pic>
-              </a:graphicData>
-            </a:graphic>
-          </wp:inline>
-        </w:drawing>
+        <w:rPr>
+          <w:rFonts w:ascii="Aero" w:hAnsi="Aero"/>
+          <w:color w:val="5B9BD5" w:themeColor="accent1"/>
+          <w:sz w:val="84"/>
+          <w:szCs w:val="84"/>
+        </w:rPr>
+      </w:pPr>
+      <w:r>
+        <w:rPr>
+          <w:rFonts w:ascii="Aero" w:hAnsi="Aero"/>
+          <w:color w:val="5B9BD5" w:themeColor="accent1"/>
+          <w:sz w:val="84"/>
+          <w:szCs w:val="84"/>
+        </w:rPr>
+        <w:t>Aeon TODO List</w:t>
       </w:r>
     </w:p>
     <w:p>
@@ -277,79 +246,19 @@
         <w:pStyle w:val="Heading1"/>
       </w:pPr>
       <w:r>
-        <w:t>UNORGANIZED TASKS</w:t>
-      </w:r>
-    </w:p>
-    <w:p>
-      <w:pPr>
-        <w:pStyle w:val="ListParagraph"/>
-        <w:numPr>
-          <w:ilvl w:val="0"/>
-          <w:numId w:val="1"/>
-        </w:numPr>
-        <w:rPr>
-          <w:strike/>
-          <w:color w:val="808080" w:themeColor="background1" w:themeShade="80"/>
-        </w:rPr>
-      </w:pPr>
-      <w:r>
-        <w:rPr>
-          <w:strike/>
-          <w:color w:val="808080" w:themeColor="background1" w:themeShade="80"/>
-        </w:rPr>
-        <w:t>Organize Dropbox folder ;)</w:t>
-      </w:r>
-    </w:p>
-    <w:p>
-      <w:pPr>
-        <w:pStyle w:val="ListParagraph"/>
-        <w:numPr>
-          <w:ilvl w:val="0"/>
-          <w:numId w:val="1"/>
-        </w:numPr>
-        <w:rPr>
-          <w:strike/>
-          <w:color w:val="808080" w:themeColor="background1" w:themeShade="80"/>
-        </w:rPr>
-      </w:pPr>
-      <w:r>
-        <w:rPr>
-          <w:strike/>
-          <w:color w:val="808080" w:themeColor="background1" w:themeShade="80"/>
-        </w:rPr>
-        <w:t>Design icons for the level editor.</w:t>
-      </w:r>
-    </w:p>
-    <w:p>
-      <w:pPr>
-        <w:pStyle w:val="ListParagraph"/>
-        <w:numPr>
-          <w:ilvl w:val="0"/>
-          <w:numId w:val="1"/>
-        </w:numPr>
-      </w:pPr>
-      <w:r>
-        <w:t>Work on art: wooden crates and steel crates</w:t>
-      </w:r>
+        <w:t>THIS WEEK’S PLAN</w:t>
+      </w:r>
+    </w:p>
+    <w:p>
+      <w:pPr>
+        <w:pStyle w:val="ListParagraph"/>
+        <w:numPr>
+          <w:ilvl w:val="0"/>
+          <w:numId w:val="8"/>
+        </w:numPr>
+      </w:pPr>
       <w:bookmarkStart w:id="0" w:name="_GoBack"/>
       <w:bookmarkEnd w:id="0"/>
-    </w:p>
-    <w:p>
-      <w:pPr>
-        <w:pStyle w:val="Heading1"/>
-      </w:pPr>
-      <w:r>
-        <w:t>THIS WEEK’S PLAN</w:t>
-      </w:r>
-    </w:p>
-    <w:p>
-      <w:pPr>
-        <w:pStyle w:val="ListParagraph"/>
-        <w:numPr>
-          <w:ilvl w:val="0"/>
-          <w:numId w:val="8"/>
-        </w:numPr>
-      </w:pPr>
       <w:r>
         <w:t>need plan</w:t>
       </w:r>
@@ -425,7 +334,15 @@
         <w:t xml:space="preserve">IMPORTANT: </w:t>
       </w:r>
       <w:r>
-        <w:t>Disable topbar buttons and file menu items when they don’t do anything</w:t>
+        <w:t xml:space="preserve">Disable </w:t>
+      </w:r>
+      <w:proofErr w:type="spellStart"/>
+      <w:r>
+        <w:t>topbar</w:t>
+      </w:r>
+      <w:proofErr w:type="spellEnd"/>
+      <w:r>
+        <w:t xml:space="preserve"> buttons and file menu items when they don’t do anything</w:t>
       </w:r>
     </w:p>
     <w:p>
@@ -458,7 +375,6 @@
         <w:rPr>
           <w:b/>
         </w:rPr>
-        <w:lastRenderedPageBreak/>
         <w:t xml:space="preserve">IMPORTANT: </w:t>
       </w:r>
       <w:r>
@@ -477,7 +393,15 @@
         <w:t>Warn</w:t>
       </w:r>
       <w:r>
-        <w:t xml:space="preserve"> both in the game and in the browser (javascript)</w:t>
+        <w:t xml:space="preserve"> both in the game and in the browser (</w:t>
+      </w:r>
+      <w:proofErr w:type="spellStart"/>
+      <w:r>
+        <w:t>javascript</w:t>
+      </w:r>
+      <w:proofErr w:type="spellEnd"/>
+      <w:r>
+        <w:t>)</w:t>
       </w:r>
     </w:p>
     <w:p>
@@ -549,6 +473,7 @@
         </w:numPr>
       </w:pPr>
       <w:r>
+        <w:lastRenderedPageBreak/>
         <w:t>MAYBE:</w:t>
       </w:r>
       <w:r>
@@ -558,7 +483,15 @@
         <w:t xml:space="preserve"> </w:t>
       </w:r>
       <w:r>
-        <w:t>pressing tab should not trigger everything with buttonMode = true;</w:t>
+        <w:t xml:space="preserve">pressing tab should not trigger everything with </w:t>
+      </w:r>
+      <w:proofErr w:type="spellStart"/>
+      <w:r>
+        <w:t>buttonMode</w:t>
+      </w:r>
+      <w:proofErr w:type="spellEnd"/>
+      <w:r>
+        <w:t xml:space="preserve"> = true;</w:t>
       </w:r>
     </w:p>
     <w:p>
@@ -579,7 +512,15 @@
         <w:t xml:space="preserve"> </w:t>
       </w:r>
       <w:r>
-        <w:t>add Ctrl+Mousewheel zoom</w:t>
+        <w:t xml:space="preserve">add </w:t>
+      </w:r>
+      <w:proofErr w:type="spellStart"/>
+      <w:r>
+        <w:t>Ctrl+Mousewheel</w:t>
+      </w:r>
+      <w:proofErr w:type="spellEnd"/>
+      <w:r>
+        <w:t xml:space="preserve"> zoom</w:t>
       </w:r>
     </w:p>
     <w:p>
@@ -694,9 +635,11 @@
         </w:rPr>
         <w:t xml:space="preserve">IMPORTANT: </w:t>
       </w:r>
+      <w:proofErr w:type="spellStart"/>
       <w:r>
         <w:t>preloader</w:t>
       </w:r>
+      <w:proofErr w:type="spellEnd"/>
     </w:p>
     <w:p>
       <w:pPr>
@@ -826,7 +769,15 @@
         </w:numPr>
       </w:pPr>
       <w:r>
-        <w:t>ability to move camera with facingright and up and down</w:t>
+        <w:t xml:space="preserve">ability to move camera with </w:t>
+      </w:r>
+      <w:proofErr w:type="spellStart"/>
+      <w:r>
+        <w:t>facingright</w:t>
+      </w:r>
+      <w:proofErr w:type="spellEnd"/>
+      <w:r>
+        <w:t xml:space="preserve"> and up and down</w:t>
       </w:r>
     </w:p>
     <w:p>
@@ -1048,7 +999,6 @@
         <w:pStyle w:val="Heading1"/>
       </w:pPr>
       <w:r>
-        <w:lastRenderedPageBreak/>
         <w:t>OPTIMIZATIONS</w:t>
       </w:r>
     </w:p>
@@ -1121,7 +1071,23 @@
         </w:numPr>
       </w:pPr>
       <w:r>
-        <w:t>Public function (type:Class, len:int){ … new type(); }</w:t>
+        <w:t>Public function (</w:t>
+      </w:r>
+      <w:proofErr w:type="spellStart"/>
+      <w:r>
+        <w:t>type:Class</w:t>
+      </w:r>
+      <w:proofErr w:type="spellEnd"/>
+      <w:r>
+        <w:t xml:space="preserve">, </w:t>
+      </w:r>
+      <w:proofErr w:type="spellStart"/>
+      <w:r>
+        <w:t>len:int</w:t>
+      </w:r>
+      <w:proofErr w:type="spellEnd"/>
+      <w:r>
+        <w:t>){ … new type(); }</w:t>
       </w:r>
     </w:p>
     <w:p>
@@ -1136,10 +1102,19 @@
         <w:rPr>
           <w:b/>
         </w:rPr>
+        <w:lastRenderedPageBreak/>
         <w:t>IMPORTANT:</w:t>
       </w:r>
       <w:r>
-        <w:t xml:space="preserve"> Replace Sprite’s that don’t need to contain things (or listen to mouseevents) with Shape’s</w:t>
+        <w:t xml:space="preserve"> Replace Sprite’s that don’t need to contain things (or listen to </w:t>
+      </w:r>
+      <w:proofErr w:type="spellStart"/>
+      <w:r>
+        <w:t>mouseevents</w:t>
+      </w:r>
+      <w:proofErr w:type="spellEnd"/>
+      <w:r>
+        <w:t>) with Shape’s</w:t>
       </w:r>
     </w:p>
     <w:p/>

</xml_diff>